<commit_message>
Tráfico de Animais - Add Bibliografia
</commit_message>
<xml_diff>
--- a/mpaz/O Tráfico de Animais e Caça .docx
+++ b/mpaz/O Tráfico de Animais e Caça .docx
@@ -2162,18 +2162,253 @@
         </w:rPr>
         <w:t>Caso o crime esteja relacionado ao tráfico de animais os órgãos o qual se deve ser feita a denúncia são: IBAMA, Jardim Zoológico, Policia Florestal e de Mananciais, RENCTAS (Rede Nacional de Combate ao Tráfico de Animais Silvestres), World Animal Protection (Proteção Animal Mundial).</w:t>
       </w:r>
+    </w:p>
+    <w:p>
+      <w:pPr>
+        <w:jc w:val="both"/>
+        <w:rPr>
+          <w:rFonts w:ascii="Arial" w:eastAsia="Arial" w:hAnsi="Arial" w:cs="Arial"/>
+          <w:sz w:val="24"/>
+          <w:szCs w:val="24"/>
+        </w:rPr>
+      </w:pPr>
+    </w:p>
+    <w:sdt>
+      <w:sdtPr>
+        <w:id w:val="267899838"/>
+        <w:docPartObj>
+          <w:docPartGallery w:val="Bibliographies"/>
+          <w:docPartUnique/>
+        </w:docPartObj>
+      </w:sdtPr>
+      <w:sdtEndPr>
+        <w:rPr>
+          <w:rFonts w:asciiTheme="minorHAnsi" w:eastAsiaTheme="minorHAnsi" w:hAnsiTheme="minorHAnsi" w:cstheme="minorBidi"/>
+          <w:color w:val="auto"/>
+          <w:sz w:val="22"/>
+          <w:szCs w:val="22"/>
+          <w:lang w:eastAsia="en-US"/>
+        </w:rPr>
+      </w:sdtEndPr>
+      <w:sdtContent>
+        <w:p>
+          <w:pPr>
+            <w:pStyle w:val="Ttulo1"/>
+          </w:pPr>
+          <w:r>
+            <w:t>Bibliografia</w:t>
+          </w:r>
+        </w:p>
+        <w:sdt>
+          <w:sdtPr>
+            <w:id w:val="111145805"/>
+            <w:bibliography/>
+          </w:sdtPr>
+          <w:sdtContent>
+            <w:p>
+              <w:pPr>
+                <w:pStyle w:val="Bibliografia"/>
+                <w:ind w:left="720" w:hanging="720"/>
+                <w:rPr>
+                  <w:noProof/>
+                  <w:sz w:val="24"/>
+                  <w:szCs w:val="24"/>
+                </w:rPr>
+              </w:pPr>
+              <w:r>
+                <w:fldChar w:fldCharType="begin"/>
+              </w:r>
+              <w:r>
+                <w:instrText>BIBLIOGRAPHY</w:instrText>
+              </w:r>
+              <w:r>
+                <w:fldChar w:fldCharType="separate"/>
+              </w:r>
+              <w:r>
+                <w:rPr>
+                  <w:noProof/>
+                </w:rPr>
+                <w:t xml:space="preserve">Amaral, F. L. (2014). </w:t>
+              </w:r>
+              <w:r>
+                <w:rPr>
+                  <w:i/>
+                  <w:iCs/>
+                  <w:noProof/>
+                </w:rPr>
+                <w:t>Direito dos Animais.</w:t>
+              </w:r>
+              <w:r>
+                <w:rPr>
+                  <w:noProof/>
+                </w:rPr>
+                <w:t xml:space="preserve"> APED - Apoio e Produção Editora LTDA.</w:t>
+              </w:r>
+            </w:p>
+            <w:p>
+              <w:pPr>
+                <w:pStyle w:val="Bibliografia"/>
+                <w:ind w:left="720" w:hanging="720"/>
+                <w:rPr>
+                  <w:noProof/>
+                </w:rPr>
+              </w:pPr>
+              <w:r>
+                <w:rPr>
+                  <w:noProof/>
+                </w:rPr>
+                <w:t xml:space="preserve">Doval, L. M. (2008). </w:t>
+              </w:r>
+              <w:r>
+                <w:rPr>
+                  <w:i/>
+                  <w:iCs/>
+                  <w:noProof/>
+                </w:rPr>
+                <w:t>Direito dos Animais: Uma abordagem histórico-filosófica e a percepção do bem-estar animal.</w:t>
+              </w:r>
+              <w:r>
+                <w:rPr>
+                  <w:noProof/>
+                </w:rPr>
+                <w:t xml:space="preserve"> Fonte: UFRGS LUME - Repositório Digital: http://www.lume.ufrgs.br/bitstream/handle/10183/16438/000661804.pdf?sequ</w:t>
+              </w:r>
+            </w:p>
+            <w:p>
+              <w:pPr>
+                <w:pStyle w:val="Bibliografia"/>
+                <w:ind w:left="720" w:hanging="720"/>
+                <w:rPr>
+                  <w:noProof/>
+                </w:rPr>
+              </w:pPr>
+              <w:r>
+                <w:rPr>
+                  <w:noProof/>
+                </w:rPr>
+                <w:t xml:space="preserve">Kingsley, R. (1999). </w:t>
+              </w:r>
+              <w:r>
+                <w:rPr>
+                  <w:i/>
+                  <w:iCs/>
+                  <w:noProof/>
+                </w:rPr>
+                <w:t>Espécies ameaçadas – Guia prático.</w:t>
+              </w:r>
+              <w:r>
+                <w:rPr>
+                  <w:noProof/>
+                </w:rPr>
+                <w:t xml:space="preserve"> NBL Editora.</w:t>
+              </w:r>
+            </w:p>
+            <w:p>
+              <w:pPr>
+                <w:pStyle w:val="Bibliografia"/>
+                <w:ind w:left="720" w:hanging="720"/>
+                <w:rPr>
+                  <w:noProof/>
+                </w:rPr>
+              </w:pPr>
+              <w:r>
+                <w:rPr>
+                  <w:noProof/>
+                </w:rPr>
+                <w:t xml:space="preserve">Nassaro, A. L. (s.d.). </w:t>
+              </w:r>
+              <w:r>
+                <w:rPr>
+                  <w:i/>
+                  <w:iCs/>
+                  <w:noProof/>
+                </w:rPr>
+                <w:t>Tráfico de Animais Silvestres e Policiament Ambiente (Oeste do Estado de São Paulo, 1998 a 2012): Animais silvestres, tráfico, tráfico de animais, oeste de São Paulo, São Paulo, Policiamento Ambiental.</w:t>
+              </w:r>
+              <w:r>
+                <w:rPr>
+                  <w:noProof/>
+                </w:rPr>
+                <w:t xml:space="preserve"> Adilson Luís Franco Nassaro.</w:t>
+              </w:r>
+            </w:p>
+            <w:p>
+              <w:pPr>
+                <w:pStyle w:val="Bibliografia"/>
+                <w:ind w:left="720" w:hanging="720"/>
+                <w:rPr>
+                  <w:noProof/>
+                </w:rPr>
+              </w:pPr>
+              <w:r>
+                <w:rPr>
+                  <w:noProof/>
+                </w:rPr>
+                <w:t xml:space="preserve">UOL. (s.d.). </w:t>
+              </w:r>
+              <w:r>
+                <w:rPr>
+                  <w:i/>
+                  <w:iCs/>
+                  <w:noProof/>
+                </w:rPr>
+                <w:t>Uol Bichos</w:t>
+              </w:r>
+              <w:r>
+                <w:rPr>
+                  <w:noProof/>
+                </w:rPr>
+                <w:t>. Acesso em 05 de 05 de 2016, disponível em Noticias UOL: http://noticias.uol.com.br/ultnot/bichos/leiseprotecao/direitos.jhtm</w:t>
+              </w:r>
+            </w:p>
+            <w:p>
+              <w:pPr>
+                <w:pStyle w:val="Bibliografia"/>
+                <w:ind w:left="720" w:hanging="720"/>
+                <w:rPr>
+                  <w:noProof/>
+                </w:rPr>
+              </w:pPr>
+              <w:r>
+                <w:rPr>
+                  <w:noProof/>
+                </w:rPr>
+                <w:t xml:space="preserve">Welbert, Ricardo. (03 de 05 de 2016). </w:t>
+              </w:r>
+              <w:r>
+                <w:rPr>
+                  <w:i/>
+                  <w:iCs/>
+                  <w:noProof/>
+                </w:rPr>
+                <w:t>Centro-Oeste MG</w:t>
+              </w:r>
+              <w:r>
+                <w:rPr>
+                  <w:noProof/>
+                </w:rPr>
+                <w:t>. Acesso em 03 de 05 de 2016, disponível em G1: http://g1.globo.com/mg/centro-oeste/noticia/2016/04/apos-violencia-filhote-pitangui-cria-lei-que-pune-maus-tratos-animais.html</w:t>
+              </w:r>
+            </w:p>
+            <w:p>
+              <w:r>
+                <w:rPr>
+                  <w:b/>
+                  <w:bCs/>
+                </w:rPr>
+                <w:fldChar w:fldCharType="end"/>
+              </w:r>
+            </w:p>
+          </w:sdtContent>
+        </w:sdt>
+      </w:sdtContent>
+    </w:sdt>
+    <w:p>
+      <w:pPr>
+        <w:pStyle w:val="Ttulo1"/>
+      </w:pPr>
       <w:bookmarkStart w:id="0" w:name="_GoBack"/>
       <w:bookmarkEnd w:id="0"/>
-    </w:p>
-    <w:p>
-      <w:pPr>
-        <w:jc w:val="both"/>
-        <w:rPr>
-          <w:rFonts w:ascii="Arial" w:eastAsia="Arial" w:hAnsi="Arial" w:cs="Arial"/>
-          <w:sz w:val="24"/>
-          <w:szCs w:val="24"/>
-        </w:rPr>
-      </w:pPr>
     </w:p>
     <w:sectPr>
       <w:pgSz w:w="11906" w:h="16838"/>
@@ -2671,6 +2906,28 @@
     <w:name w:val="Normal"/>
     <w:qFormat/>
   </w:style>
+  <w:style w:type="paragraph" w:styleId="Ttulo1">
+    <w:name w:val="heading 1"/>
+    <w:basedOn w:val="Normal"/>
+    <w:next w:val="Normal"/>
+    <w:link w:val="Ttulo1Char"/>
+    <w:uiPriority w:val="9"/>
+    <w:qFormat/>
+    <w:rsid w:val="009E2DF3"/>
+    <w:pPr>
+      <w:keepNext/>
+      <w:keepLines/>
+      <w:spacing w:before="240" w:after="0"/>
+      <w:outlineLvl w:val="0"/>
+    </w:pPr>
+    <w:rPr>
+      <w:rFonts w:asciiTheme="majorHAnsi" w:eastAsiaTheme="majorEastAsia" w:hAnsiTheme="majorHAnsi" w:cstheme="majorBidi"/>
+      <w:color w:val="2E74B5" w:themeColor="accent1" w:themeShade="BF"/>
+      <w:sz w:val="32"/>
+      <w:szCs w:val="32"/>
+      <w:lang w:eastAsia="pt-BR"/>
+    </w:rPr>
+  </w:style>
   <w:style w:type="paragraph" w:styleId="Ttulo2">
     <w:name w:val="heading 2"/>
     <w:basedOn w:val="Normal"/>
@@ -2795,6 +3052,28 @@
       <w:b/>
       <w:bCs/>
     </w:rPr>
+  </w:style>
+  <w:style w:type="character" w:customStyle="1" w:styleId="Ttulo1Char">
+    <w:name w:val="Título 1 Char"/>
+    <w:basedOn w:val="Fontepargpadro"/>
+    <w:link w:val="Ttulo1"/>
+    <w:uiPriority w:val="9"/>
+    <w:rsid w:val="009E2DF3"/>
+    <w:rPr>
+      <w:rFonts w:asciiTheme="majorHAnsi" w:eastAsiaTheme="majorEastAsia" w:hAnsiTheme="majorHAnsi" w:cstheme="majorBidi"/>
+      <w:color w:val="2E74B5" w:themeColor="accent1" w:themeShade="BF"/>
+      <w:sz w:val="32"/>
+      <w:szCs w:val="32"/>
+      <w:lang w:eastAsia="pt-BR"/>
+    </w:rPr>
+  </w:style>
+  <w:style w:type="paragraph" w:styleId="Bibliografia">
+    <w:name w:val="Bibliography"/>
+    <w:basedOn w:val="Normal"/>
+    <w:next w:val="Normal"/>
+    <w:uiPriority w:val="37"/>
+    <w:unhideWhenUsed/>
+    <w:rsid w:val="009E2DF3"/>
   </w:style>
 </w:styles>
 </file>
@@ -3061,11 +3340,136 @@
 </file>
 
 <file path=customXml/item1.xml><?xml version="1.0" encoding="utf-8"?>
-<b:Sources xmlns:b="http://schemas.openxmlformats.org/officeDocument/2006/bibliography" xmlns="http://schemas.openxmlformats.org/officeDocument/2006/bibliography" SelectedStyle="\APASixthEditionOfficeOnline.xsl" StyleName="APA" Version="6"/>
+<b:Sources xmlns:b="http://schemas.openxmlformats.org/officeDocument/2006/bibliography" xmlns="http://schemas.openxmlformats.org/officeDocument/2006/bibliography" SelectedStyle="\APASixthEditionOfficeOnline.xsl" StyleName="APA" Version="6">
+  <b:Source>
+    <b:Tag>UOL</b:Tag>
+    <b:SourceType>InternetSite</b:SourceType>
+    <b:Guid>{A9844090-D01E-438E-AC10-4426DAED3E41}</b:Guid>
+    <b:Title>Uol Bichos</b:Title>
+    <b:InternetSiteTitle>Noticias UOL</b:InternetSiteTitle>
+    <b:URL>http://noticias.uol.com.br/ultnot/bichos/leiseprotecao/direitos.jhtm</b:URL>
+    <b:Author>
+      <b:Author>
+        <b:NameList>
+          <b:Person>
+            <b:Last>UOL</b:Last>
+          </b:Person>
+        </b:NameList>
+      </b:Author>
+    </b:Author>
+    <b:YearAccessed>2016</b:YearAccessed>
+    <b:MonthAccessed>05</b:MonthAccessed>
+    <b:DayAccessed>05</b:DayAccessed>
+    <b:RefOrder>1</b:RefOrder>
+  </b:Source>
+  <b:Source>
+    <b:Tag>Wel16</b:Tag>
+    <b:SourceType>InternetSite</b:SourceType>
+    <b:Guid>{AEFA199B-C1C2-405D-994D-9A0793213F0F}</b:Guid>
+    <b:Author>
+      <b:Author>
+        <b:Corporate>Welbert, Ricardo</b:Corporate>
+      </b:Author>
+    </b:Author>
+    <b:Title>Centro-Oeste MG</b:Title>
+    <b:InternetSiteTitle>G1</b:InternetSiteTitle>
+    <b:Year>2016</b:Year>
+    <b:Month>05</b:Month>
+    <b:Day>03</b:Day>
+    <b:URL>http://g1.globo.com/mg/centro-oeste/noticia/2016/04/apos-violencia-filhote-pitangui-cria-lei-que-pune-maus-tratos-animais.html</b:URL>
+    <b:YearAccessed>2016</b:YearAccessed>
+    <b:MonthAccessed>05</b:MonthAccessed>
+    <b:DayAccessed>03</b:DayAccessed>
+    <b:RefOrder>2</b:RefOrder>
+  </b:Source>
+  <b:Source>
+    <b:Tag>Fla14</b:Tag>
+    <b:SourceType>Book</b:SourceType>
+    <b:Guid>{93D57993-8E7F-470A-8792-7D2B76A685A5}</b:Guid>
+    <b:Author>
+      <b:Author>
+        <b:NameList>
+          <b:Person>
+            <b:Last>Amaral</b:Last>
+            <b:First>Flavio</b:First>
+            <b:Middle>Luciano do</b:Middle>
+          </b:Person>
+        </b:NameList>
+      </b:Author>
+    </b:Author>
+    <b:Title>Direito dos Animais</b:Title>
+    <b:Year>2014</b:Year>
+    <b:Publisher>APED - Apoio e Produção Editora LTDA.</b:Publisher>
+    <b:RefOrder>3</b:RefOrder>
+  </b:Source>
+  <b:Source>
+    <b:Tag>Dov08</b:Tag>
+    <b:SourceType>InternetSite</b:SourceType>
+    <b:Guid>{5F52CD99-961C-410B-AEE4-459B3F9C7631}</b:Guid>
+    <b:Author>
+      <b:Author>
+        <b:NameList>
+          <b:Person>
+            <b:Last>Doval</b:Last>
+            <b:First>Lenize</b:First>
+            <b:Middle>Maria Soares</b:Middle>
+          </b:Person>
+        </b:NameList>
+      </b:Author>
+    </b:Author>
+    <b:Title>Direito dos Animais: Uma abordagem histórico-filosófica  e a percepção do bem-estar animal.</b:Title>
+    <b:Year>2008</b:Year>
+    <b:City>Porto Alegre</b:City>
+    <b:PublicationTitle>Direito dos Animais: Uma abordagem histórico-filosófica  e a percepção do bem-estar animal.</b:PublicationTitle>
+    <b:StateProvince>Rio Grande do Sul</b:StateProvince>
+    <b:CountryRegion>Brasil</b:CountryRegion>
+    <b:URL>http://www.lume.ufrgs.br/bitstream/handle/10183/16438/000661804.pdf?sequ</b:URL>
+    <b:InternetSiteTitle>UFRGS LUME - Repositório Digital</b:InternetSiteTitle>
+    <b:RefOrder>4</b:RefOrder>
+  </b:Source>
+  <b:Source>
+    <b:Tag>Reb99</b:Tag>
+    <b:SourceType>Book</b:SourceType>
+    <b:Guid>{84F3D2D0-5118-4062-AFE0-337424351988}</b:Guid>
+    <b:Author>
+      <b:Author>
+        <b:NameList>
+          <b:Person>
+            <b:Last>Kingsley</b:Last>
+            <b:First>Rebecca</b:First>
+          </b:Person>
+        </b:NameList>
+      </b:Author>
+    </b:Author>
+    <b:Title>Espécies ameaçadas – Guia prático</b:Title>
+    <b:Year>1999</b:Year>
+    <b:Publisher>NBL Editora</b:Publisher>
+    <b:RefOrder>5</b:RefOrder>
+  </b:Source>
+  <b:Source>
+    <b:Tag>Adi</b:Tag>
+    <b:SourceType>Book</b:SourceType>
+    <b:Guid>{DDC8F6E3-FCE1-4A4C-9E59-4DA2FA461707}</b:Guid>
+    <b:Author>
+      <b:Author>
+        <b:NameList>
+          <b:Person>
+            <b:Last>Nassaro</b:Last>
+            <b:First>Adilson</b:First>
+            <b:Middle>Luís Franco</b:Middle>
+          </b:Person>
+        </b:NameList>
+      </b:Author>
+    </b:Author>
+    <b:Title>Tráfico de Animais Silvestres e Policiament Ambiente (Oeste do Estado de São Paulo, 1998 a 2012): Animais silvestres, tráfico, tráfico de animais, oeste de São Paulo, São Paulo, Policiamento Ambiental</b:Title>
+    <b:Publisher>Adilson Luís Franco Nassaro</b:Publisher>
+    <b:RefOrder>6</b:RefOrder>
+  </b:Source>
+</b:Sources>
 </file>
 
 <file path=customXml/itemProps1.xml><?xml version="1.0" encoding="utf-8"?>
-<ds:datastoreItem xmlns:ds="http://schemas.openxmlformats.org/officeDocument/2006/customXml" ds:itemID="{D6F67A7D-ABE0-49BA-9148-B7246F21B3FE}">
+<ds:datastoreItem xmlns:ds="http://schemas.openxmlformats.org/officeDocument/2006/customXml" ds:itemID="{0F218C1C-F57C-4561-8BB1-9D67BFBD7657}">
   <ds:schemaRefs>
     <ds:schemaRef ds:uri="http://schemas.openxmlformats.org/officeDocument/2006/bibliography"/>
   </ds:schemaRefs>

</xml_diff>